<commit_message>
Updated for Fall 2020
</commit_message>
<xml_diff>
--- a/CYBR 2980 Syllabus - Python Programming.docx
+++ b/CYBR 2980 Syllabus - Python Programming.docx
@@ -45,15 +45,20 @@
       <w:bookmarkStart w:id="0" w:name="30j0zll" w:colFirst="0" w:colLast="0"/>
       <w:bookmarkEnd w:id="0"/>
       <w:r>
-        <w:t>Spring 2020</w:t>
+        <w:t>Fall</w:t>
+      </w:r>
+      <w:bookmarkStart w:id="1" w:name="_GoBack"/>
+      <w:bookmarkEnd w:id="1"/>
+      <w:r>
+        <w:t xml:space="preserve"> 2020</w:t>
       </w:r>
     </w:p>
     <w:p>
       <w:pPr>
         <w:pStyle w:val="Heading2"/>
       </w:pPr>
-      <w:bookmarkStart w:id="1" w:name="1fob9te" w:colFirst="0" w:colLast="0"/>
-      <w:bookmarkEnd w:id="1"/>
+      <w:bookmarkStart w:id="2" w:name="1fob9te" w:colFirst="0" w:colLast="0"/>
+      <w:bookmarkEnd w:id="2"/>
       <w:r>
         <w:t>Syllabus</w:t>
       </w:r>
@@ -133,21 +138,21 @@
                 <w:sz w:val="20"/>
                 <w:szCs w:val="20"/>
               </w:rPr>
-              <w:t xml:space="preserve">Monday &amp; </w:t>
-            </w:r>
-            <w:r>
-              <w:rPr>
-                <w:sz w:val="20"/>
-                <w:szCs w:val="20"/>
-              </w:rPr>
-              <w:t xml:space="preserve">Wednesdays </w:t>
-            </w:r>
-            <w:r>
-              <w:rPr>
-                <w:sz w:val="20"/>
-                <w:szCs w:val="20"/>
-              </w:rPr>
-              <w:t>9:00 – 10:15</w:t>
+              <w:t>Section 001: Tuesday &amp; Thursday 9:00</w:t>
+            </w:r>
+            <w:r>
+              <w:rPr>
+                <w:sz w:val="20"/>
+                <w:szCs w:val="20"/>
+              </w:rPr>
+              <w:t xml:space="preserve"> – </w:t>
+            </w:r>
+            <w:r>
+              <w:rPr>
+                <w:sz w:val="20"/>
+                <w:szCs w:val="20"/>
+              </w:rPr>
+              <w:t>10:15</w:t>
             </w:r>
             <w:r>
               <w:rPr>
@@ -169,6 +174,14 @@
                 <w:szCs w:val="20"/>
               </w:rPr>
               <w:t>M</w:t>
+            </w:r>
+            <w:r>
+              <w:rPr>
+                <w:sz w:val="20"/>
+                <w:szCs w:val="20"/>
+              </w:rPr>
+              <w:br/>
+              <w:t>Section 850: Online</w:t>
             </w:r>
           </w:p>
         </w:tc>
@@ -306,7 +319,14 @@
                 <w:sz w:val="20"/>
                 <w:szCs w:val="20"/>
               </w:rPr>
-              <w:t>Office: 283C</w:t>
+              <w:t xml:space="preserve">Office: </w:t>
+            </w:r>
+            <w:r>
+              <w:rPr>
+                <w:sz w:val="20"/>
+                <w:szCs w:val="20"/>
+              </w:rPr>
+              <w:t>174A</w:t>
             </w:r>
           </w:p>
           <w:p>
@@ -1127,7 +1147,7 @@
                 <w:szCs w:val="20"/>
               </w:rPr>
             </w:pPr>
-            <w:bookmarkStart w:id="2" w:name="_Hlk22036347"/>
+            <w:bookmarkStart w:id="3" w:name="_Hlk22036347"/>
           </w:p>
           <w:p>
             <w:pPr>
@@ -1349,7 +1369,7 @@
               <w:t>20%</w:t>
             </w:r>
           </w:p>
-          <w:bookmarkEnd w:id="2"/>
+          <w:bookmarkEnd w:id="3"/>
           <w:p>
             <w:pPr>
               <w:spacing w:line="240" w:lineRule="auto"/>
@@ -1500,8 +1520,8 @@
     </w:tbl>
     <w:p/>
     <w:p>
-      <w:bookmarkStart w:id="3" w:name="3znysh7" w:colFirst="0" w:colLast="0"/>
-      <w:bookmarkEnd w:id="3"/>
+      <w:bookmarkStart w:id="4" w:name="3znysh7" w:colFirst="0" w:colLast="0"/>
+      <w:bookmarkEnd w:id="4"/>
     </w:p>
     <w:p>
       <w:pPr>
@@ -1512,10 +1532,10 @@
           <w:szCs w:val="36"/>
         </w:rPr>
       </w:pPr>
-      <w:bookmarkStart w:id="4" w:name="2et92p0" w:colFirst="0" w:colLast="0"/>
-      <w:bookmarkStart w:id="5" w:name="tyjcwt" w:colFirst="0" w:colLast="0"/>
-      <w:bookmarkEnd w:id="4"/>
+      <w:bookmarkStart w:id="5" w:name="2et92p0" w:colFirst="0" w:colLast="0"/>
+      <w:bookmarkStart w:id="6" w:name="tyjcwt" w:colFirst="0" w:colLast="0"/>
       <w:bookmarkEnd w:id="5"/>
+      <w:bookmarkEnd w:id="6"/>
       <w:r>
         <w:br w:type="page"/>
       </w:r>
@@ -2022,6 +2042,13 @@
               </w:rPr>
               <w:t>Turtle Graphics, algorithms</w:t>
             </w:r>
+            <w:r>
+              <w:rPr>
+                <w:sz w:val="20"/>
+                <w:szCs w:val="20"/>
+              </w:rPr>
+              <w:t>, functions</w:t>
+            </w:r>
           </w:p>
         </w:tc>
       </w:tr>
@@ -2618,7 +2645,14 @@
                 <w:sz w:val="20"/>
                 <w:szCs w:val="20"/>
               </w:rPr>
-              <w:t>11</w:t>
+              <w:t>1</w:t>
+            </w:r>
+            <w:r>
+              <w:rPr>
+                <w:sz w:val="20"/>
+                <w:szCs w:val="20"/>
+              </w:rPr>
+              <w:t>1</w:t>
             </w:r>
           </w:p>
         </w:tc>
@@ -2650,7 +2684,7 @@
                 <w:sz w:val="20"/>
                 <w:szCs w:val="20"/>
               </w:rPr>
-              <w:t>Spring Break</w:t>
+              <w:t>Cryptography tools in Python</w:t>
             </w:r>
           </w:p>
         </w:tc>
@@ -2686,7 +2720,14 @@
                 <w:sz w:val="20"/>
                 <w:szCs w:val="20"/>
               </w:rPr>
-              <w:t>12</w:t>
+              <w:t>1</w:t>
+            </w:r>
+            <w:r>
+              <w:rPr>
+                <w:sz w:val="20"/>
+                <w:szCs w:val="20"/>
+              </w:rPr>
+              <w:t>2</w:t>
             </w:r>
           </w:p>
         </w:tc>
@@ -2718,7 +2759,14 @@
                 <w:sz w:val="20"/>
                 <w:szCs w:val="20"/>
               </w:rPr>
-              <w:t>Cryptography tools in Python</w:t>
+              <w:t>Data Visualization</w:t>
+            </w:r>
+            <w:r>
+              <w:rPr>
+                <w:sz w:val="20"/>
+                <w:szCs w:val="20"/>
+              </w:rPr>
+              <w:t xml:space="preserve"> in Python using Matplotlib, Pandas</w:t>
             </w:r>
           </w:p>
         </w:tc>
@@ -2754,7 +2802,14 @@
                 <w:sz w:val="20"/>
                 <w:szCs w:val="20"/>
               </w:rPr>
-              <w:t>13</w:t>
+              <w:t>1</w:t>
+            </w:r>
+            <w:r>
+              <w:rPr>
+                <w:sz w:val="20"/>
+                <w:szCs w:val="20"/>
+              </w:rPr>
+              <w:t>3</w:t>
             </w:r>
           </w:p>
         </w:tc>
@@ -2786,14 +2841,7 @@
                 <w:sz w:val="20"/>
                 <w:szCs w:val="20"/>
               </w:rPr>
-              <w:t>Data Visualization</w:t>
-            </w:r>
-            <w:r>
-              <w:rPr>
-                <w:sz w:val="20"/>
-                <w:szCs w:val="20"/>
-              </w:rPr>
-              <w:t xml:space="preserve"> in Python using Matplotlib, Pandas</w:t>
+              <w:t>Python HTTP interfaces</w:t>
             </w:r>
           </w:p>
         </w:tc>
@@ -2829,75 +2877,14 @@
                 <w:sz w:val="20"/>
                 <w:szCs w:val="20"/>
               </w:rPr>
-              <w:t>14</w:t>
-            </w:r>
-          </w:p>
-        </w:tc>
-        <w:tc>
-          <w:tcPr>
-            <w:tcW w:w="8010" w:type="dxa"/>
-            <w:tcBorders>
-              <w:bottom w:val="single" w:sz="6" w:space="0" w:color="000000"/>
-              <w:right w:val="single" w:sz="6" w:space="0" w:color="000000"/>
-            </w:tcBorders>
-            <w:tcMar>
-              <w:top w:w="40" w:type="dxa"/>
-              <w:left w:w="40" w:type="dxa"/>
-              <w:bottom w:w="40" w:type="dxa"/>
-              <w:right w:w="40" w:type="dxa"/>
-            </w:tcMar>
-            <w:vAlign w:val="bottom"/>
-          </w:tcPr>
-          <w:p>
-            <w:pPr>
-              <w:contextualSpacing w:val="0"/>
-              <w:rPr>
-                <w:sz w:val="20"/>
-                <w:szCs w:val="20"/>
-              </w:rPr>
-            </w:pPr>
-            <w:r>
-              <w:rPr>
-                <w:sz w:val="20"/>
-                <w:szCs w:val="20"/>
-              </w:rPr>
-              <w:t>Python HTTP interfaces</w:t>
-            </w:r>
-          </w:p>
-        </w:tc>
-      </w:tr>
-      <w:tr>
-        <w:tc>
-          <w:tcPr>
-            <w:tcW w:w="1292" w:type="dxa"/>
-            <w:tcBorders>
-              <w:left w:val="single" w:sz="6" w:space="0" w:color="000000"/>
-              <w:bottom w:val="single" w:sz="6" w:space="0" w:color="000000"/>
-              <w:right w:val="single" w:sz="6" w:space="0" w:color="000000"/>
-            </w:tcBorders>
-            <w:tcMar>
-              <w:top w:w="40" w:type="dxa"/>
-              <w:left w:w="40" w:type="dxa"/>
-              <w:bottom w:w="40" w:type="dxa"/>
-              <w:right w:w="40" w:type="dxa"/>
-            </w:tcMar>
-            <w:vAlign w:val="bottom"/>
-          </w:tcPr>
-          <w:p>
-            <w:pPr>
-              <w:contextualSpacing w:val="0"/>
-              <w:jc w:val="center"/>
-              <w:rPr>
-                <w:sz w:val="20"/>
-                <w:szCs w:val="20"/>
-              </w:rPr>
-            </w:pPr>
-            <w:r>
-              <w:rPr>
-                <w:sz w:val="20"/>
-                <w:szCs w:val="20"/>
-              </w:rPr>
-              <w:t>15</w:t>
+              <w:t>1</w:t>
+            </w:r>
+            <w:r>
+              <w:rPr>
+                <w:sz w:val="20"/>
+                <w:szCs w:val="20"/>
+              </w:rPr>
+              <w:t>4</w:t>
             </w:r>
           </w:p>
         </w:tc>
@@ -2974,7 +2961,14 @@
                 <w:sz w:val="20"/>
                 <w:szCs w:val="20"/>
               </w:rPr>
-              <w:t>16</w:t>
+              <w:t>1</w:t>
+            </w:r>
+            <w:r>
+              <w:rPr>
+                <w:sz w:val="20"/>
+                <w:szCs w:val="20"/>
+              </w:rPr>
+              <w:t>5</w:t>
             </w:r>
           </w:p>
         </w:tc>
@@ -3058,7 +3052,14 @@
                 <w:sz w:val="20"/>
                 <w:szCs w:val="20"/>
               </w:rPr>
-              <w:t>17</w:t>
+              <w:t>1</w:t>
+            </w:r>
+            <w:r>
+              <w:rPr>
+                <w:sz w:val="20"/>
+                <w:szCs w:val="20"/>
+              </w:rPr>
+              <w:t>6</w:t>
             </w:r>
           </w:p>
         </w:tc>
@@ -3126,7 +3127,14 @@
                 <w:sz w:val="20"/>
                 <w:szCs w:val="20"/>
               </w:rPr>
-              <w:t>18</w:t>
+              <w:t>1</w:t>
+            </w:r>
+            <w:r>
+              <w:rPr>
+                <w:sz w:val="20"/>
+                <w:szCs w:val="20"/>
+              </w:rPr>
+              <w:t>7</w:t>
             </w:r>
           </w:p>
         </w:tc>
@@ -3165,10 +3173,7 @@
       </w:tr>
     </w:tbl>
     <w:p/>
-    <w:p>
-      <w:bookmarkStart w:id="6" w:name="_GoBack"/>
-      <w:bookmarkEnd w:id="6"/>
-    </w:p>
+    <w:p/>
     <w:sectPr>
       <w:pgSz w:w="12240" w:h="15840"/>
       <w:pgMar w:top="1440" w:right="1440" w:bottom="1440" w:left="1440" w:header="720" w:footer="720" w:gutter="0"/>

</xml_diff>